<commit_message>
Time measuring between check in and check out is done
</commit_message>
<xml_diff>
--- a/functions.docx
+++ b/functions.docx
@@ -110,7 +110,102 @@
           <w:szCs w:val="24"/>
           <w:lang w:val="en-US"/>
         </w:rPr>
-        <w:t>The function renders the 'check_in.html' template, which contains a form for check-in. However, it requires users to log in first</w:t>
+        <w:t>The function renders the 'check_in.html' template</w:t>
+      </w:r>
+      <w:r>
+        <w:rPr>
+          <w:sz w:val="24"/>
+          <w:szCs w:val="24"/>
+          <w:lang w:val="en-US"/>
+        </w:rPr>
+        <w:t xml:space="preserve"> if the method is ‘GET’</w:t>
+      </w:r>
+      <w:r>
+        <w:rPr>
+          <w:sz w:val="24"/>
+          <w:szCs w:val="24"/>
+          <w:lang w:val="en-US"/>
+        </w:rPr>
+        <w:t xml:space="preserve">, which contains a form for check-in. However, it requires users to log in </w:t>
+      </w:r>
+      <w:r>
+        <w:rPr>
+          <w:sz w:val="24"/>
+          <w:szCs w:val="24"/>
+          <w:lang w:val="en-US"/>
+        </w:rPr>
+        <w:t>first</w:t>
+      </w:r>
+      <w:r>
+        <w:rPr>
+          <w:sz w:val="24"/>
+          <w:szCs w:val="24"/>
+          <w:lang w:val="en-US"/>
+        </w:rPr>
+        <w:t>.</w:t>
+      </w:r>
+    </w:p>
+    <w:p>
+      <w:pPr>
+        <w:pStyle w:val="Akapitzlist"/>
+        <w:ind w:firstLine="696"/>
+        <w:rPr>
+          <w:sz w:val="24"/>
+          <w:szCs w:val="24"/>
+          <w:lang w:val="en-US"/>
+        </w:rPr>
+      </w:pPr>
+      <w:r>
+        <w:rPr>
+          <w:sz w:val="24"/>
+          <w:szCs w:val="24"/>
+          <w:lang w:val="en-US"/>
+        </w:rPr>
+        <w:t>If the method is 'POST', the function reads the time from the input, assigns today's date to the '</w:t>
+      </w:r>
+      <w:proofErr w:type="spellStart"/>
+      <w:r>
+        <w:rPr>
+          <w:sz w:val="24"/>
+          <w:szCs w:val="24"/>
+          <w:lang w:val="en-US"/>
+        </w:rPr>
+        <w:t>check_in_date</w:t>
+      </w:r>
+      <w:proofErr w:type="spellEnd"/>
+      <w:r>
+        <w:rPr>
+          <w:sz w:val="24"/>
+          <w:szCs w:val="24"/>
+          <w:lang w:val="en-US"/>
+        </w:rPr>
+        <w:t>' variable, and inserts information such as the check-in time, date, and user ID of the currently logged-in user</w:t>
+      </w:r>
+      <w:r>
+        <w:rPr>
+          <w:sz w:val="24"/>
+          <w:szCs w:val="24"/>
+          <w:lang w:val="en-US"/>
+        </w:rPr>
+        <w:t xml:space="preserve"> to the </w:t>
+      </w:r>
+      <w:proofErr w:type="spellStart"/>
+      <w:r>
+        <w:rPr>
+          <w:sz w:val="24"/>
+          <w:szCs w:val="24"/>
+          <w:lang w:val="en-US"/>
+        </w:rPr>
+        <w:t>Check_in</w:t>
+      </w:r>
+      <w:proofErr w:type="spellEnd"/>
+      <w:r>
+        <w:rPr>
+          <w:sz w:val="24"/>
+          <w:szCs w:val="24"/>
+          <w:lang w:val="en-US"/>
+        </w:rPr>
+        <w:t xml:space="preserve"> table.</w:t>
       </w:r>
     </w:p>
     <w:p>
@@ -132,8 +227,9 @@
           <w:numId w:val="1"/>
         </w:numPr>
         <w:rPr>
-          <w:sz w:val="24"/>
-          <w:szCs w:val="24"/>
+          <w:rFonts w:ascii="Segoe UI" w:hAnsi="Segoe UI" w:cs="Segoe UI"/>
+          <w:color w:val="374151"/>
+          <w:shd w:val="clear" w:color="auto" w:fill="F7F7F8"/>
           <w:lang w:val="en-US"/>
         </w:rPr>
       </w:pPr>
@@ -159,20 +255,32 @@
     <w:p>
       <w:pPr>
         <w:pStyle w:val="Akapitzlist"/>
-        <w:ind w:firstLine="696"/>
-        <w:rPr>
-          <w:sz w:val="24"/>
-          <w:szCs w:val="24"/>
-          <w:lang w:val="en-US"/>
-        </w:rPr>
-      </w:pPr>
-      <w:r>
-        <w:rPr>
-          <w:sz w:val="24"/>
-          <w:szCs w:val="24"/>
-          <w:lang w:val="en-US"/>
-        </w:rPr>
-        <w:t>The function renders the 'check_</w:t>
+        <w:numPr>
+          <w:ilvl w:val="0"/>
+          <w:numId w:val="1"/>
+        </w:numPr>
+        <w:rPr>
+          <w:sz w:val="24"/>
+          <w:szCs w:val="24"/>
+          <w:lang w:val="en-US"/>
+        </w:rPr>
+      </w:pPr>
+      <w:r>
+        <w:rPr>
+          <w:sz w:val="24"/>
+          <w:szCs w:val="24"/>
+          <w:lang w:val="en-US"/>
+        </w:rPr>
+        <w:t>If the method is 'POST', the function reads the time from the input, assigns today's date to the '</w:t>
+      </w:r>
+      <w:proofErr w:type="spellStart"/>
+      <w:r>
+        <w:rPr>
+          <w:sz w:val="24"/>
+          <w:szCs w:val="24"/>
+          <w:lang w:val="en-US"/>
+        </w:rPr>
+        <w:t>check_</w:t>
       </w:r>
       <w:r>
         <w:rPr>
@@ -188,23 +296,50 @@
           <w:szCs w:val="24"/>
           <w:lang w:val="en-US"/>
         </w:rPr>
-        <w:t>.html' template, which contains a form for check</w:t>
-      </w:r>
-      <w:r>
-        <w:rPr>
-          <w:sz w:val="24"/>
-          <w:szCs w:val="24"/>
-          <w:lang w:val="en-US"/>
-        </w:rPr>
-        <w:t>-out</w:t>
-      </w:r>
-      <w:r>
-        <w:rPr>
-          <w:sz w:val="24"/>
-          <w:szCs w:val="24"/>
-          <w:lang w:val="en-US"/>
-        </w:rPr>
-        <w:t>. However, it requires users to log in first</w:t>
+        <w:t>_date</w:t>
+      </w:r>
+      <w:proofErr w:type="spellEnd"/>
+      <w:r>
+        <w:rPr>
+          <w:sz w:val="24"/>
+          <w:szCs w:val="24"/>
+          <w:lang w:val="en-US"/>
+        </w:rPr>
+        <w:t>' variable, and inserts information such as the check-in time, date, and user ID of the currently logged-in user</w:t>
+      </w:r>
+      <w:r>
+        <w:rPr>
+          <w:sz w:val="24"/>
+          <w:szCs w:val="24"/>
+          <w:lang w:val="en-US"/>
+        </w:rPr>
+        <w:t xml:space="preserve"> to the </w:t>
+      </w:r>
+      <w:proofErr w:type="spellStart"/>
+      <w:r>
+        <w:rPr>
+          <w:sz w:val="24"/>
+          <w:szCs w:val="24"/>
+          <w:lang w:val="en-US"/>
+        </w:rPr>
+        <w:t>Check_out</w:t>
+      </w:r>
+      <w:proofErr w:type="spellEnd"/>
+      <w:r>
+        <w:rPr>
+          <w:sz w:val="24"/>
+          <w:szCs w:val="24"/>
+          <w:lang w:val="en-US"/>
+        </w:rPr>
+        <w:t xml:space="preserve"> table</w:t>
+      </w:r>
+      <w:r>
+        <w:rPr>
+          <w:sz w:val="24"/>
+          <w:szCs w:val="24"/>
+          <w:lang w:val="en-US"/>
+        </w:rPr>
+        <w:t>.</w:t>
       </w:r>
     </w:p>
     <w:p>
@@ -573,7 +708,6 @@
           <w:szCs w:val="24"/>
           <w:lang w:val="en-US"/>
         </w:rPr>
-        <w:lastRenderedPageBreak/>
         <w:t>sign_up</w:t>
       </w:r>
       <w:proofErr w:type="spellEnd"/>
@@ -817,17 +951,7 @@
           <w:szCs w:val="32"/>
           <w:lang w:val="en-US"/>
         </w:rPr>
-        <w:t>__init__</w:t>
-      </w:r>
-      <w:r>
-        <w:rPr>
-          <w:b/>
-          <w:bCs/>
-          <w:sz w:val="32"/>
-          <w:szCs w:val="32"/>
-          <w:lang w:val="en-US"/>
-        </w:rPr>
-        <w:t>.PY</w:t>
+        <w:t>__init__.PY</w:t>
       </w:r>
     </w:p>
     <w:p>
@@ -887,15 +1011,7 @@
           <w:szCs w:val="24"/>
           <w:lang w:val="en-US"/>
         </w:rPr>
-        <w:t>()</w:t>
-      </w:r>
-      <w:r>
-        <w:rPr>
-          <w:sz w:val="24"/>
-          <w:szCs w:val="24"/>
-          <w:lang w:val="en-US"/>
-        </w:rPr>
-        <w:t>:</w:t>
+        <w:t>():</w:t>
       </w:r>
     </w:p>
     <w:p>
@@ -1184,6 +1300,7 @@
           <w:szCs w:val="24"/>
           <w:lang w:val="en-US"/>
         </w:rPr>
+        <w:lastRenderedPageBreak/>
         <w:t>login_manager.init_app</w:t>
       </w:r>
       <w:proofErr w:type="spellEnd"/>

</xml_diff>